<commit_message>
Updated Reqs document Nagarjuna
</commit_message>
<xml_diff>
--- a/RequirementsSpecification.docx
+++ b/RequirementsSpecification.docx
@@ -27,7 +27,23 @@
         <w:jc w:val="both"/>
       </w:pPr>
       <w:r>
-        <w:t>This project aim to fetch the data from different Stock markets across the world and store the data in NoSql database like Cassandra and HBase.</w:t>
+        <w:t xml:space="preserve">This project aim to fetch the data from different Stock markets across the world and store the data in </w:t>
+      </w:r>
+      <w:proofErr w:type="spellStart"/>
+      <w:r>
+        <w:t>NoSql</w:t>
+      </w:r>
+      <w:proofErr w:type="spellEnd"/>
+      <w:r>
+        <w:t xml:space="preserve"> database like Cassandra and </w:t>
+      </w:r>
+      <w:proofErr w:type="spellStart"/>
+      <w:r>
+        <w:t>HBase</w:t>
+      </w:r>
+      <w:proofErr w:type="spellEnd"/>
+      <w:r>
+        <w:t>.</w:t>
       </w:r>
     </w:p>
     <w:p>
@@ -257,20 +273,105 @@
           <w:szCs w:val="28"/>
           <w:u w:val="single"/>
         </w:rPr>
-        <w:t xml:space="preserve">Schema </w:t>
-      </w:r>
-    </w:p>
-    <w:p>
-      <w:pPr>
-        <w:jc w:val="both"/>
-      </w:pPr>
-    </w:p>
-    <w:p>
-      <w:pPr>
-        <w:jc w:val="both"/>
-      </w:pPr>
-      <w:r>
-        <w:t xml:space="preserve">Keyspace </w:t>
+        <w:t>Cluster Configuration</w:t>
+      </w:r>
+    </w:p>
+    <w:p>
+      <w:pPr>
+        <w:jc w:val="both"/>
+        <w:rPr>
+          <w:b/>
+          <w:sz w:val="28"/>
+          <w:szCs w:val="28"/>
+          <w:u w:val="single"/>
+        </w:rPr>
+      </w:pPr>
+    </w:p>
+    <w:p>
+      <w:pPr>
+        <w:jc w:val="both"/>
+      </w:pPr>
+      <w:r>
+        <w:t>Cassandra clusters are given names in order to prevent machines in one cluster from joining another that you don’t want them to be a part of.</w:t>
+      </w:r>
+    </w:p>
+    <w:p>
+      <w:pPr>
+        <w:jc w:val="both"/>
+      </w:pPr>
+    </w:p>
+    <w:p>
+      <w:pPr>
+        <w:jc w:val="both"/>
+      </w:pPr>
+      <w:r>
+        <w:t xml:space="preserve">We will name our cluster as Financial. </w:t>
+      </w:r>
+      <w:r>
+        <w:t xml:space="preserve"> For this we need to edit the </w:t>
+      </w:r>
+      <w:proofErr w:type="spellStart"/>
+      <w:r>
+        <w:t>Cassandra.yaml</w:t>
+      </w:r>
+      <w:proofErr w:type="spellEnd"/>
+      <w:r>
+        <w:t xml:space="preserve"> file. </w:t>
+      </w:r>
+      <w:r>
+        <w:rPr>
+          <w:i/>
+        </w:rPr>
+        <w:t>(Refer Cassandra tutorial from the lecture)</w:t>
+      </w:r>
+    </w:p>
+    <w:p>
+      <w:pPr>
+        <w:jc w:val="both"/>
+      </w:pPr>
+    </w:p>
+    <w:p>
+      <w:pPr>
+        <w:pStyle w:val="ListParagraph"/>
+        <w:numPr>
+          <w:ilvl w:val="0"/>
+          <w:numId w:val="1"/>
+        </w:numPr>
+        <w:ind w:left="360"/>
+        <w:jc w:val="both"/>
+        <w:rPr>
+          <w:b/>
+          <w:sz w:val="28"/>
+          <w:szCs w:val="28"/>
+          <w:u w:val="single"/>
+        </w:rPr>
+      </w:pPr>
+      <w:r>
+        <w:rPr>
+          <w:b/>
+          <w:sz w:val="28"/>
+          <w:szCs w:val="28"/>
+          <w:u w:val="single"/>
+        </w:rPr>
+        <w:t>Schema Configuration</w:t>
+      </w:r>
+    </w:p>
+    <w:p>
+      <w:pPr>
+        <w:jc w:val="both"/>
+      </w:pPr>
+    </w:p>
+    <w:p>
+      <w:pPr>
+        <w:jc w:val="both"/>
+      </w:pPr>
+      <w:proofErr w:type="spellStart"/>
+      <w:r>
+        <w:t>Keyspace</w:t>
+      </w:r>
+      <w:proofErr w:type="spellEnd"/>
+      <w:r>
+        <w:t xml:space="preserve"> </w:t>
       </w:r>
       <w:r>
         <w:tab/>
@@ -289,7 +390,12 @@
         <w:jc w:val="both"/>
       </w:pPr>
       <w:r>
-        <w:t>Column Family</w:t>
+        <w:t>Column F</w:t>
+      </w:r>
+      <w:bookmarkStart w:id="0" w:name="_GoBack"/>
+      <w:bookmarkEnd w:id="0"/>
+      <w:r>
+        <w:t>amily</w:t>
       </w:r>
       <w:r>
         <w:tab/>
@@ -304,9 +410,11 @@
       <w:pPr>
         <w:jc w:val="both"/>
       </w:pPr>
+      <w:proofErr w:type="spellStart"/>
       <w:r>
         <w:t>RowKey</w:t>
       </w:r>
+      <w:proofErr w:type="spellEnd"/>
       <w:r>
         <w:tab/>
       </w:r>
@@ -316,16 +424,22 @@
       </w:r>
       <w:r>
         <w:tab/>
+      </w:r>
+      <w:proofErr w:type="spellStart"/>
+      <w:r>
         <w:t>Stock_symbol</w:t>
       </w:r>
-    </w:p>
-    <w:p>
-      <w:pPr>
-        <w:jc w:val="both"/>
-      </w:pPr>
+      <w:proofErr w:type="spellEnd"/>
+    </w:p>
+    <w:p>
+      <w:pPr>
+        <w:jc w:val="both"/>
+      </w:pPr>
+      <w:proofErr w:type="spellStart"/>
       <w:r>
         <w:t>ColumnKey</w:t>
       </w:r>
+      <w:proofErr w:type="spellEnd"/>
       <w:r>
         <w:tab/>
       </w:r>
@@ -356,6 +470,16 @@
         <w:tab/>
         <w:t xml:space="preserve">Fields </w:t>
       </w:r>
+    </w:p>
+    <w:p>
+      <w:pPr>
+        <w:jc w:val="both"/>
+      </w:pPr>
+    </w:p>
+    <w:p>
+      <w:pPr>
+        <w:jc w:val="both"/>
+      </w:pPr>
     </w:p>
     <w:p>
       <w:pPr>
@@ -376,62 +500,709 @@
           <w:u w:val="single"/>
         </w:rPr>
       </w:pPr>
-      <w:r>
-        <w:rPr>
-          <w:b/>
-          <w:u w:val="single"/>
-        </w:rPr>
-        <w:t xml:space="preserve">Reason for RowKey selection </w:t>
-      </w:r>
-    </w:p>
-    <w:p>
-      <w:pPr>
-        <w:jc w:val="both"/>
-      </w:pPr>
-    </w:p>
-    <w:p>
-      <w:pPr>
-        <w:jc w:val="both"/>
-      </w:pPr>
-      <w:r>
-        <w:t xml:space="preserve">According to the financial analysis project problem statement, we will need to query by Stock_symbol and Timestamp. If we take timestamp as RowKey, then we might end up using a particular set of node more frequently (overloading particular nodes in the cluster) and some nodes may not be used at all. If we consider Stock_symbol as the RowKey then the load will be possibly balanced. </w:t>
-      </w:r>
-    </w:p>
-    <w:p>
-      <w:pPr>
-        <w:jc w:val="both"/>
-      </w:pPr>
+      <w:proofErr w:type="spellStart"/>
+      <w:r>
+        <w:rPr>
+          <w:b/>
+          <w:u w:val="single"/>
+        </w:rPr>
+        <w:t>Keyspace</w:t>
+      </w:r>
+      <w:proofErr w:type="spellEnd"/>
+      <w:r>
+        <w:rPr>
+          <w:b/>
+          <w:u w:val="single"/>
+        </w:rPr>
+        <w:t xml:space="preserve"> Configuration </w:t>
+      </w:r>
+    </w:p>
+    <w:p>
+      <w:pPr>
+        <w:pStyle w:val="ListParagraph"/>
+        <w:jc w:val="both"/>
+        <w:rPr>
+          <w:b/>
+          <w:u w:val="single"/>
+        </w:rPr>
+      </w:pPr>
+    </w:p>
+    <w:p>
+      <w:pPr>
+        <w:pStyle w:val="ListParagraph"/>
+        <w:ind w:left="0"/>
+        <w:jc w:val="both"/>
+      </w:pPr>
+      <w:r>
+        <w:t xml:space="preserve">We will use API to create </w:t>
+      </w:r>
+      <w:proofErr w:type="spellStart"/>
+      <w:r>
+        <w:t>Keyspace</w:t>
+      </w:r>
+      <w:proofErr w:type="spellEnd"/>
+      <w:r>
+        <w:t xml:space="preserve"> and Column Families and to configure them. To create a </w:t>
+      </w:r>
+      <w:proofErr w:type="spellStart"/>
+      <w:r>
+        <w:t>Keyspace</w:t>
+      </w:r>
+      <w:proofErr w:type="spellEnd"/>
+      <w:r>
+        <w:t xml:space="preserve"> we need to specify </w:t>
+      </w:r>
+      <w:proofErr w:type="spellStart"/>
+      <w:r>
+        <w:t>Keyspace</w:t>
+      </w:r>
+      <w:proofErr w:type="spellEnd"/>
+      <w:r>
+        <w:t xml:space="preserve"> name, a replica placement strategy and a replication factor.</w:t>
+      </w:r>
+    </w:p>
+    <w:p>
+      <w:pPr>
+        <w:pStyle w:val="ListParagraph"/>
+        <w:ind w:left="0"/>
+        <w:jc w:val="both"/>
+      </w:pPr>
+    </w:p>
+    <w:p>
+      <w:pPr>
+        <w:pStyle w:val="ListParagraph"/>
+        <w:numPr>
+          <w:ilvl w:val="2"/>
+          <w:numId w:val="1"/>
+        </w:numPr>
+        <w:ind w:left="720"/>
+        <w:jc w:val="both"/>
+        <w:rPr>
+          <w:b/>
+          <w:u w:val="single"/>
+        </w:rPr>
+      </w:pPr>
+      <w:proofErr w:type="spellStart"/>
+      <w:r>
+        <w:rPr>
+          <w:b/>
+          <w:u w:val="single"/>
+        </w:rPr>
+        <w:t>Keyspace</w:t>
+      </w:r>
+      <w:proofErr w:type="spellEnd"/>
+      <w:r>
+        <w:rPr>
+          <w:b/>
+          <w:u w:val="single"/>
+        </w:rPr>
+        <w:t xml:space="preserve"> Name</w:t>
+      </w:r>
+    </w:p>
+    <w:p>
+      <w:pPr>
+        <w:jc w:val="both"/>
+        <w:rPr>
+          <w:b/>
+          <w:u w:val="single"/>
+        </w:rPr>
+      </w:pPr>
+    </w:p>
+    <w:p>
+      <w:pPr>
+        <w:jc w:val="both"/>
+      </w:pPr>
+      <w:r>
+        <w:t xml:space="preserve">Name of our </w:t>
+      </w:r>
+      <w:proofErr w:type="spellStart"/>
+      <w:r>
+        <w:t>Keyspace</w:t>
+      </w:r>
+      <w:proofErr w:type="spellEnd"/>
+      <w:r>
+        <w:t xml:space="preserve"> is “</w:t>
+      </w:r>
+      <w:proofErr w:type="spellStart"/>
+      <w:r>
+        <w:t>StockMarket</w:t>
+      </w:r>
+      <w:proofErr w:type="spellEnd"/>
+      <w:r>
+        <w:t>”</w:t>
+      </w:r>
+    </w:p>
+    <w:p>
+      <w:pPr>
+        <w:pStyle w:val="ListParagraph"/>
+        <w:jc w:val="both"/>
+        <w:rPr>
+          <w:b/>
+          <w:u w:val="single"/>
+        </w:rPr>
+      </w:pPr>
+    </w:p>
+    <w:p>
+      <w:pPr>
+        <w:pStyle w:val="ListParagraph"/>
+        <w:numPr>
+          <w:ilvl w:val="2"/>
+          <w:numId w:val="1"/>
+        </w:numPr>
+        <w:ind w:left="720"/>
+        <w:jc w:val="both"/>
+        <w:rPr>
+          <w:b/>
+          <w:u w:val="single"/>
+        </w:rPr>
+      </w:pPr>
+      <w:r>
+        <w:rPr>
+          <w:b/>
+          <w:u w:val="single"/>
+        </w:rPr>
+        <w:t>Replication factor</w:t>
+      </w:r>
+    </w:p>
+    <w:p>
+      <w:pPr>
+        <w:jc w:val="both"/>
+        <w:rPr>
+          <w:b/>
+          <w:u w:val="single"/>
+        </w:rPr>
+      </w:pPr>
+    </w:p>
+    <w:p>
+      <w:pPr>
+        <w:jc w:val="both"/>
+      </w:pPr>
+      <w:r>
+        <w:t>As we are working with single node setup we will consider the replication factor to be 1 as of now.</w:t>
+      </w:r>
+      <w:r>
+        <w:t xml:space="preserve"> The replication factor can be changed using node tool. </w:t>
+      </w:r>
+    </w:p>
+    <w:p>
+      <w:pPr>
+        <w:jc w:val="both"/>
+      </w:pPr>
+    </w:p>
+    <w:p>
+      <w:pPr>
+        <w:pStyle w:val="ListParagraph"/>
+        <w:numPr>
+          <w:ilvl w:val="2"/>
+          <w:numId w:val="1"/>
+        </w:numPr>
+        <w:ind w:left="720"/>
+        <w:jc w:val="both"/>
+        <w:rPr>
+          <w:b/>
+          <w:u w:val="single"/>
+        </w:rPr>
+      </w:pPr>
+      <w:r>
+        <w:rPr>
+          <w:b/>
+          <w:u w:val="single"/>
+        </w:rPr>
+        <w:t>Replica Placement Strategy</w:t>
+      </w:r>
+    </w:p>
+    <w:p>
+      <w:pPr>
+        <w:jc w:val="both"/>
+      </w:pPr>
+    </w:p>
+    <w:p>
+      <w:pPr>
+        <w:jc w:val="both"/>
+      </w:pPr>
+      <w:r>
+        <w:t xml:space="preserve">The purpose of this setting is to configure the way that the node picker works. Cassandra provides three Replica Placement Strategy namely, Simple Strategy, Old Network Topology Strategy and Network Topology Strategy. </w:t>
+      </w:r>
+    </w:p>
+    <w:p>
+      <w:pPr>
+        <w:jc w:val="both"/>
+      </w:pPr>
+    </w:p>
+    <w:p>
+      <w:pPr>
+        <w:jc w:val="both"/>
+      </w:pPr>
+      <w:r>
+        <w:t>The first replica will always be in the node that claims the range in which the token falls, but the remaining replicas are placed according to the replica placement strategy used.</w:t>
+      </w:r>
+    </w:p>
+    <w:p>
+      <w:pPr>
+        <w:jc w:val="both"/>
+      </w:pPr>
+    </w:p>
+    <w:p>
+      <w:pPr>
+        <w:jc w:val="both"/>
+      </w:pPr>
+      <w:r>
+        <w:t>For our project we will use Simple Strategy as we are working with single node and once we expand our project we can consider using other appropriate strategy at that time.</w:t>
+      </w:r>
+    </w:p>
+    <w:p>
+      <w:pPr>
+        <w:jc w:val="both"/>
+      </w:pPr>
+    </w:p>
+    <w:p>
+      <w:pPr>
+        <w:pStyle w:val="ListParagraph"/>
+        <w:numPr>
+          <w:ilvl w:val="1"/>
+          <w:numId w:val="1"/>
+        </w:numPr>
+        <w:ind w:left="720"/>
+        <w:jc w:val="both"/>
+        <w:rPr>
+          <w:b/>
+          <w:u w:val="single"/>
+        </w:rPr>
+      </w:pPr>
+      <w:r>
+        <w:rPr>
+          <w:b/>
+          <w:u w:val="single"/>
+        </w:rPr>
+        <w:t>Column Family configuration</w:t>
+      </w:r>
+    </w:p>
+    <w:p>
+      <w:pPr>
+        <w:jc w:val="both"/>
+        <w:rPr>
+          <w:b/>
+          <w:u w:val="single"/>
+        </w:rPr>
+      </w:pPr>
+    </w:p>
+    <w:p>
+      <w:pPr>
+        <w:jc w:val="both"/>
+      </w:pPr>
+      <w:r>
+        <w:t xml:space="preserve">Column family </w:t>
+      </w:r>
+      <w:proofErr w:type="gramStart"/>
+      <w:r>
+        <w:t>name are</w:t>
+      </w:r>
+      <w:proofErr w:type="gramEnd"/>
+      <w:r>
+        <w:t xml:space="preserve"> the names of the Stock Exchanges used. Initially we consider NYSE. </w:t>
+      </w:r>
+    </w:p>
+    <w:p>
+      <w:pPr>
+        <w:jc w:val="both"/>
+      </w:pPr>
+      <w:r>
+        <w:t>Possible Stock Exchanges we intend to use are BSE, NSE, NASDAQ, DAX and so on.</w:t>
+      </w:r>
+    </w:p>
+    <w:p>
+      <w:pPr>
+        <w:jc w:val="both"/>
+      </w:pPr>
+    </w:p>
+    <w:p>
+      <w:pPr>
+        <w:pStyle w:val="ListParagraph"/>
+        <w:numPr>
+          <w:ilvl w:val="1"/>
+          <w:numId w:val="1"/>
+        </w:numPr>
+        <w:ind w:left="720"/>
+        <w:jc w:val="both"/>
+        <w:rPr>
+          <w:b/>
+          <w:u w:val="single"/>
+        </w:rPr>
+      </w:pPr>
+      <w:proofErr w:type="spellStart"/>
+      <w:r>
+        <w:rPr>
+          <w:b/>
+          <w:u w:val="single"/>
+        </w:rPr>
+        <w:t>RowKey</w:t>
+      </w:r>
+      <w:proofErr w:type="spellEnd"/>
+      <w:r>
+        <w:rPr>
+          <w:b/>
+          <w:u w:val="single"/>
+        </w:rPr>
+        <w:t xml:space="preserve"> Configuration</w:t>
+      </w:r>
+    </w:p>
+    <w:p>
+      <w:pPr>
+        <w:jc w:val="both"/>
+        <w:rPr>
+          <w:b/>
+          <w:u w:val="single"/>
+        </w:rPr>
+      </w:pPr>
+    </w:p>
+    <w:p>
+      <w:pPr>
+        <w:pStyle w:val="ListParagraph"/>
+        <w:numPr>
+          <w:ilvl w:val="2"/>
+          <w:numId w:val="1"/>
+        </w:numPr>
+        <w:ind w:left="720"/>
+        <w:jc w:val="both"/>
+        <w:rPr>
+          <w:b/>
+          <w:u w:val="single"/>
+        </w:rPr>
+      </w:pPr>
+      <w:r>
+        <w:rPr>
+          <w:b/>
+          <w:u w:val="single"/>
+        </w:rPr>
+        <w:t xml:space="preserve">Reason for </w:t>
+      </w:r>
+      <w:proofErr w:type="spellStart"/>
+      <w:r>
+        <w:rPr>
+          <w:b/>
+          <w:u w:val="single"/>
+        </w:rPr>
+        <w:t>RowKey</w:t>
+      </w:r>
+      <w:proofErr w:type="spellEnd"/>
+      <w:r>
+        <w:rPr>
+          <w:b/>
+          <w:u w:val="single"/>
+        </w:rPr>
+        <w:t xml:space="preserve"> selection </w:t>
+      </w:r>
+    </w:p>
+    <w:p>
+      <w:pPr>
+        <w:jc w:val="both"/>
+      </w:pPr>
+    </w:p>
+    <w:p>
+      <w:pPr>
+        <w:jc w:val="both"/>
+      </w:pPr>
+      <w:r>
+        <w:t xml:space="preserve">According to the financial analysis project problem statement, we will need to query by </w:t>
+      </w:r>
+      <w:proofErr w:type="spellStart"/>
+      <w:r>
+        <w:t>Stock_symbol</w:t>
+      </w:r>
+      <w:proofErr w:type="spellEnd"/>
+      <w:r>
+        <w:t xml:space="preserve"> and Timestamp. If we take timestamp as </w:t>
+      </w:r>
+      <w:proofErr w:type="spellStart"/>
+      <w:r>
+        <w:t>RowKey</w:t>
+      </w:r>
+      <w:proofErr w:type="spellEnd"/>
+      <w:r>
+        <w:t xml:space="preserve">, then we might end up using a particular set of node more frequently (overloading particular nodes </w:t>
+      </w:r>
       <w:r>
         <w:lastRenderedPageBreak/>
-        <w:t xml:space="preserve">Another option would be composite key of Stock_symbol &amp; Year. </w:t>
-      </w:r>
-    </w:p>
-    <w:p>
-      <w:pPr>
-        <w:jc w:val="both"/>
-      </w:pPr>
-      <w:r>
-        <w:t xml:space="preserve">Further Analysis is required and this section will </w:t>
-      </w:r>
-      <w:r>
-        <w:t xml:space="preserve">be </w:t>
-      </w:r>
-      <w:r>
-        <w:t>updated once we finalize the complete schema after testing the possibiliti</w:t>
-      </w:r>
-      <w:r>
-        <w:t>es. Also the usage of ColumnKey needs more analysis.</w:t>
-      </w:r>
-    </w:p>
-    <w:p>
-      <w:pPr>
-        <w:jc w:val="both"/>
-      </w:pPr>
-      <w:bookmarkStart w:id="0" w:name="_GoBack"/>
-      <w:bookmarkEnd w:id="0"/>
-      <w:r>
-        <w:t xml:space="preserve"> </w:t>
-      </w:r>
+        <w:t xml:space="preserve">in the cluster) and some nodes may not be used at all. If we consider </w:t>
+      </w:r>
+      <w:proofErr w:type="spellStart"/>
+      <w:r>
+        <w:t>Stock_symbol</w:t>
+      </w:r>
+      <w:proofErr w:type="spellEnd"/>
+      <w:r>
+        <w:t xml:space="preserve"> as the </w:t>
+      </w:r>
+      <w:proofErr w:type="spellStart"/>
+      <w:r>
+        <w:t>RowKey</w:t>
+      </w:r>
+      <w:proofErr w:type="spellEnd"/>
+      <w:r>
+        <w:t xml:space="preserve"> then the load will be possibly balanced. </w:t>
+      </w:r>
+    </w:p>
+    <w:p>
+      <w:pPr>
+        <w:jc w:val="both"/>
+      </w:pPr>
+    </w:p>
+    <w:p>
+      <w:pPr>
+        <w:jc w:val="both"/>
+      </w:pPr>
+      <w:r>
+        <w:t xml:space="preserve">Another option would be composite key of </w:t>
+      </w:r>
+      <w:proofErr w:type="spellStart"/>
+      <w:r>
+        <w:t>Stock_symbol</w:t>
+      </w:r>
+      <w:proofErr w:type="spellEnd"/>
+      <w:r>
+        <w:t xml:space="preserve"> &amp; Year. </w:t>
+      </w:r>
+      <w:r>
+        <w:t xml:space="preserve"> As of now we will consider the </w:t>
+      </w:r>
+      <w:proofErr w:type="spellStart"/>
+      <w:r>
+        <w:t>Stock_Symbol</w:t>
+      </w:r>
+      <w:proofErr w:type="spellEnd"/>
+      <w:r>
+        <w:t xml:space="preserve"> as the </w:t>
+      </w:r>
+      <w:proofErr w:type="spellStart"/>
+      <w:r>
+        <w:t>RowKey</w:t>
+      </w:r>
+      <w:proofErr w:type="spellEnd"/>
+      <w:r>
+        <w:t>.</w:t>
+      </w:r>
+    </w:p>
+    <w:p>
+      <w:pPr>
+        <w:jc w:val="both"/>
+      </w:pPr>
+    </w:p>
+    <w:p>
+      <w:pPr>
+        <w:jc w:val="both"/>
+      </w:pPr>
+      <w:r>
+        <w:t xml:space="preserve">Further Analysis is required and this section will be updated once we finalize the complete schema after testing the possibilities. Also the usage of </w:t>
+      </w:r>
+      <w:proofErr w:type="spellStart"/>
+      <w:r>
+        <w:t>ColumnKey</w:t>
+      </w:r>
+      <w:proofErr w:type="spellEnd"/>
+      <w:r>
+        <w:t xml:space="preserve"> needs more analysis.</w:t>
+      </w:r>
+    </w:p>
+    <w:p>
+      <w:pPr>
+        <w:jc w:val="both"/>
+      </w:pPr>
+    </w:p>
+    <w:p>
+      <w:pPr>
+        <w:pStyle w:val="ListParagraph"/>
+        <w:numPr>
+          <w:ilvl w:val="2"/>
+          <w:numId w:val="1"/>
+        </w:numPr>
+        <w:ind w:left="720"/>
+        <w:jc w:val="both"/>
+        <w:rPr>
+          <w:b/>
+          <w:u w:val="single"/>
+        </w:rPr>
+      </w:pPr>
+      <w:proofErr w:type="spellStart"/>
+      <w:r>
+        <w:rPr>
+          <w:b/>
+          <w:u w:val="single"/>
+        </w:rPr>
+        <w:t>Partition</w:t>
+      </w:r>
+      <w:r>
+        <w:rPr>
+          <w:b/>
+          <w:u w:val="single"/>
+        </w:rPr>
+        <w:t>ers</w:t>
+      </w:r>
+      <w:proofErr w:type="spellEnd"/>
+    </w:p>
+    <w:p>
+      <w:pPr>
+        <w:jc w:val="both"/>
+      </w:pPr>
+    </w:p>
+    <w:p>
+      <w:pPr>
+        <w:jc w:val="both"/>
+      </w:pPr>
+      <w:r>
+        <w:t xml:space="preserve">The purpose of </w:t>
+      </w:r>
+      <w:proofErr w:type="spellStart"/>
+      <w:r>
+        <w:t>partitioner</w:t>
+      </w:r>
+      <w:proofErr w:type="spellEnd"/>
+      <w:r>
+        <w:t xml:space="preserve"> is to allow you to specify how row keys should be sorted, which has a significant impact on how data will be distributed across your nodes. It also has an effect on the options available for querying ranges of rows.</w:t>
+      </w:r>
+    </w:p>
+    <w:p>
+      <w:pPr>
+        <w:jc w:val="both"/>
+      </w:pPr>
+    </w:p>
+    <w:p>
+      <w:pPr>
+        <w:jc w:val="both"/>
+      </w:pPr>
+      <w:r>
+        <w:t xml:space="preserve">Cassandra provides three different </w:t>
+      </w:r>
+      <w:proofErr w:type="spellStart"/>
+      <w:r>
+        <w:t>Partitioners</w:t>
+      </w:r>
+      <w:proofErr w:type="spellEnd"/>
+      <w:r>
+        <w:t xml:space="preserve"> namely, Random </w:t>
+      </w:r>
+      <w:proofErr w:type="spellStart"/>
+      <w:r>
+        <w:t>Partitioner</w:t>
+      </w:r>
+      <w:proofErr w:type="spellEnd"/>
+      <w:r>
+        <w:t xml:space="preserve"> (default), Order-Preserving </w:t>
+      </w:r>
+      <w:proofErr w:type="spellStart"/>
+      <w:r>
+        <w:t>Partitioner</w:t>
+      </w:r>
+      <w:proofErr w:type="spellEnd"/>
+      <w:r>
+        <w:t xml:space="preserve"> and Collating Order-Preserving </w:t>
+      </w:r>
+      <w:proofErr w:type="spellStart"/>
+      <w:r>
+        <w:t>Partitioner</w:t>
+      </w:r>
+      <w:proofErr w:type="spellEnd"/>
+      <w:r>
+        <w:t>.</w:t>
+      </w:r>
+    </w:p>
+    <w:p>
+      <w:pPr>
+        <w:jc w:val="both"/>
+      </w:pPr>
+    </w:p>
+    <w:p>
+      <w:pPr>
+        <w:jc w:val="both"/>
+      </w:pPr>
+      <w:r>
+        <w:t xml:space="preserve">NOTE: The </w:t>
+      </w:r>
+      <w:proofErr w:type="spellStart"/>
+      <w:r>
+        <w:t>Partitioner</w:t>
+      </w:r>
+      <w:proofErr w:type="spellEnd"/>
+      <w:r>
+        <w:t xml:space="preserve"> can modify the on-disk </w:t>
+      </w:r>
+      <w:proofErr w:type="spellStart"/>
+      <w:r>
+        <w:t>SSTable</w:t>
+      </w:r>
+      <w:proofErr w:type="spellEnd"/>
+      <w:r>
+        <w:t xml:space="preserve"> representation. So if you change the </w:t>
+      </w:r>
+      <w:proofErr w:type="spellStart"/>
+      <w:r>
+        <w:t>partitioner</w:t>
+      </w:r>
+      <w:proofErr w:type="spellEnd"/>
+      <w:r>
+        <w:t xml:space="preserve"> type, you will have to delete the data directories. </w:t>
+      </w:r>
+    </w:p>
+    <w:p>
+      <w:pPr>
+        <w:jc w:val="both"/>
+      </w:pPr>
+    </w:p>
+    <w:p>
+      <w:pPr>
+        <w:jc w:val="both"/>
+      </w:pPr>
+      <w:r>
+        <w:t xml:space="preserve">As we are using </w:t>
+      </w:r>
+      <w:proofErr w:type="spellStart"/>
+      <w:r>
+        <w:t>Stock_Symbol</w:t>
+      </w:r>
+      <w:proofErr w:type="spellEnd"/>
+      <w:r>
+        <w:t xml:space="preserve"> as the </w:t>
+      </w:r>
+      <w:proofErr w:type="spellStart"/>
+      <w:r>
+        <w:t>RowKey</w:t>
+      </w:r>
+      <w:proofErr w:type="spellEnd"/>
+      <w:r>
+        <w:t xml:space="preserve"> we can use Random </w:t>
+      </w:r>
+      <w:proofErr w:type="spellStart"/>
+      <w:r>
+        <w:t>Partitioner</w:t>
+      </w:r>
+      <w:proofErr w:type="spellEnd"/>
+      <w:r>
+        <w:t xml:space="preserve">. This has an advantage of spreading the keys evenly across the cluster, because the distribution is random. Also our Range quires will be on the column so we can safely consider Random </w:t>
+      </w:r>
+      <w:proofErr w:type="spellStart"/>
+      <w:r>
+        <w:t>Partitioner</w:t>
+      </w:r>
+      <w:proofErr w:type="spellEnd"/>
+      <w:r>
+        <w:t>.</w:t>
+      </w:r>
+    </w:p>
+    <w:p>
+      <w:pPr>
+        <w:jc w:val="both"/>
+      </w:pPr>
+    </w:p>
+    <w:p>
+      <w:pPr>
+        <w:jc w:val="both"/>
+      </w:pPr>
+    </w:p>
+    <w:p>
+      <w:pPr>
+        <w:pStyle w:val="ListParagraph"/>
+        <w:ind w:left="1080"/>
+        <w:jc w:val="both"/>
+      </w:pPr>
     </w:p>
     <w:sectPr>
       <w:pgSz w:w="12240" w:h="15840"/>

</xml_diff>